<commit_message>
11 Aug EOD changes
(keyword extraction with RAKE/YAKE)
</commit_message>
<xml_diff>
--- a/Student Cluster Analysis and LDA-20250714T173604Z-1-001/Student Cluster Analysis and LDA/Student Cluster Analysis and LDA spyder/NLP (lda prep).docx
+++ b/Student Cluster Analysis and LDA-20250714T173604Z-1-001/Student Cluster Analysis and LDA/Student Cluster Analysis and LDA spyder/NLP (lda prep).docx
@@ -3,41 +3,20 @@
 <w:document xmlns:wpc="http://schemas.microsoft.com/office/word/2010/wordprocessingCanvas" xmlns:cx="http://schemas.microsoft.com/office/drawing/2014/chartex" xmlns:cx1="http://schemas.microsoft.com/office/drawing/2015/9/8/chartex" xmlns:cx2="http://schemas.microsoft.com/office/drawing/2015/10/21/chartex" xmlns:cx3="http://schemas.microsoft.com/office/drawing/2016/5/9/chartex" xmlns:cx4="http://schemas.microsoft.com/office/drawing/2016/5/10/chartex" xmlns:cx5="http://schemas.microsoft.com/office/drawing/2016/5/11/chartex" xmlns:cx6="http://schemas.microsoft.com/office/drawing/2016/5/12/chartex" xmlns:cx7="http://schemas.microsoft.com/office/drawing/2016/5/13/chartex" xmlns:cx8="http://schemas.microsoft.com/office/drawing/2016/5/14/chartex" xmlns:mc="http://schemas.openxmlformats.org/markup-compatibility/2006" xmlns:aink="http://schemas.microsoft.com/office/drawing/2016/ink" xmlns:am3d="http://schemas.microsoft.com/office/drawing/2017/model3d" xmlns:o="urn:schemas-microsoft-com:office:office" xmlns:oel="http://schemas.microsoft.com/office/2019/extlst" xmlns:r="http://schemas.openxmlformats.org/officeDocument/2006/relationships" xmlns:m="http://schemas.openxmlformats.org/officeDocument/2006/math" xmlns:v="urn:schemas-microsoft-com:vml" xmlns:wp14="http://schemas.microsoft.com/office/word/2010/wordprocessingDrawing" xmlns:wp="http://schemas.openxmlformats.org/drawingml/2006/wordprocessingDrawing" xmlns:w10="urn:schemas-microsoft-com:office:word" xmlns:w="http://schemas.openxmlformats.org/wordprocessingml/2006/main" xmlns:w14="http://schemas.microsoft.com/office/word/2010/wordml" xmlns:w15="http://schemas.microsoft.com/office/word/2012/wordml" xmlns:w16cex="http://schemas.microsoft.com/office/word/2018/wordml/cex" xmlns:w16cid="http://schemas.microsoft.com/office/word/2016/wordml/cid" xmlns:w16="http://schemas.microsoft.com/office/word/2018/wordml" xmlns:w16sdtdh="http://schemas.microsoft.com/office/word/2020/wordml/sdtdatahash" xmlns:w16se="http://schemas.microsoft.com/office/word/2015/wordml/symex" xmlns:wpg="http://schemas.microsoft.com/office/word/2010/wordprocessingGroup" xmlns:wpi="http://schemas.microsoft.com/office/word/2010/wordprocessingInk" xmlns:wne="http://schemas.microsoft.com/office/word/2006/wordml" xmlns:wps="http://schemas.microsoft.com/office/word/2010/wordprocessingShape" mc:Ignorable="w14 w15 w16se w16cid w16 w16cex w16sdtdh wp14">
   <w:body>
     <w:p>
-      <w:r>
-        <w:fldChar w:fldCharType="begin"/>
-      </w:r>
-      <w:r>
-        <w:instrText>HYPERLINK "</w:instrText>
-      </w:r>
-      <w:r>
-        <w:instrText>https://colab.research.google.com/drive/1xtpKgzoyB1VcwruLjW-7B-hlNYVE2RL2#scrollTo=Ec4GrBJ2FMls</w:instrText>
-      </w:r>
-      <w:r>
-        <w:instrText>"</w:instrText>
-      </w:r>
-      <w:r>
-        <w:fldChar w:fldCharType="separate"/>
-      </w:r>
-      <w:r>
-        <w:rPr>
-          <w:rStyle w:val="Hyperlink"/>
-        </w:rPr>
-        <w:t>https://colab.research.google.com/drive/1xtpKgzoyB1VcwruLjW-7B-hlNYVE2RL2#scrollTo=Ec4GrBJ2FMls</w:t>
-      </w:r>
-      <w:r>
-        <w:fldChar w:fldCharType="end"/>
-      </w:r>
+      <w:hyperlink r:id="rId5" w:history="1">
+        <w:r>
+          <w:rPr>
+            <w:rStyle w:val="Hyperlink"/>
+          </w:rPr>
+          <w:t>https://colab.research.google.com/drive/1xtpKgzoyB1VcwruLjW-7B-hlNYVE2RL2#scrollTo=Ec4GrBJ2FMls</w:t>
+        </w:r>
+      </w:hyperlink>
     </w:p>
     <w:p/>
     <w:p>
       <w:r>
-        <w:t xml:space="preserve">22 </w:t>
-      </w:r>
-      <w:proofErr w:type="spellStart"/>
-      <w:r>
-        <w:t>july</w:t>
-      </w:r>
-      <w:proofErr w:type="spellEnd"/>
+        <w:t>22 july</w:t>
+      </w:r>
     </w:p>
     <w:p>
       <w:pPr>
@@ -59,29 +38,8 @@
           <w:numId w:val="1"/>
         </w:numPr>
       </w:pPr>
-      <w:proofErr w:type="spellStart"/>
-      <w:r>
-        <w:t>Coursename</w:t>
-      </w:r>
-      <w:proofErr w:type="spellEnd"/>
-      <w:r>
-        <w:t xml:space="preserve"> SIS and </w:t>
-      </w:r>
-      <w:proofErr w:type="spellStart"/>
-      <w:r>
-        <w:t>coursename</w:t>
-      </w:r>
-      <w:proofErr w:type="spellEnd"/>
-      <w:r>
-        <w:t xml:space="preserve"> warehouse--- use </w:t>
-      </w:r>
-      <w:proofErr w:type="spellStart"/>
-      <w:r>
-        <w:t>warehosue</w:t>
-      </w:r>
-      <w:proofErr w:type="spellEnd"/>
-      <w:r>
-        <w:t xml:space="preserve"> if it exists, otherwise use SIS. </w:t>
+      <w:r>
+        <w:t xml:space="preserve">Coursename SIS and coursename warehouse--- use warehosue if it exists, otherwise use SIS. </w:t>
       </w:r>
     </w:p>
     <w:p>
@@ -117,15 +75,7 @@
         </w:numPr>
       </w:pPr>
       <w:r>
-        <w:t xml:space="preserve">For each n-gram length we will have count of distinct </w:t>
-      </w:r>
-      <w:proofErr w:type="spellStart"/>
-      <w:r>
-        <w:t>course_ids</w:t>
-      </w:r>
-      <w:proofErr w:type="spellEnd"/>
-      <w:r>
-        <w:t xml:space="preserve"> and a list of those courses.</w:t>
+        <w:t>For each n-gram length we will have count of distinct course_ids and a list of those courses.</w:t>
       </w:r>
     </w:p>
     <w:p>
@@ -149,15 +99,7 @@
         </w:numPr>
       </w:pPr>
       <w:r>
-        <w:t xml:space="preserve">THEN </w:t>
-      </w:r>
-      <w:proofErr w:type="spellStart"/>
-      <w:r>
-        <w:t>lets</w:t>
-      </w:r>
-      <w:proofErr w:type="spellEnd"/>
-      <w:r>
-        <w:t xml:space="preserve"> see descriptions. </w:t>
+        <w:t xml:space="preserve">THEN lets see descriptions. </w:t>
       </w:r>
     </w:p>
     <w:p>
@@ -169,15 +111,7 @@
         </w:numPr>
       </w:pPr>
       <w:r>
-        <w:t xml:space="preserve">remove </w:t>
-      </w:r>
-      <w:proofErr w:type="spellStart"/>
-      <w:r>
-        <w:t>stopwords</w:t>
-      </w:r>
-      <w:proofErr w:type="spellEnd"/>
-      <w:r>
-        <w:t xml:space="preserve">  </w:t>
+        <w:t xml:space="preserve">remove stopwords  </w:t>
       </w:r>
     </w:p>
     <w:p>
@@ -266,15 +200,7 @@
         </w:numPr>
       </w:pPr>
       <w:r>
-        <w:t xml:space="preserve">Don’t do </w:t>
-      </w:r>
-      <w:proofErr w:type="spellStart"/>
-      <w:r>
-        <w:t>lda</w:t>
-      </w:r>
-      <w:proofErr w:type="spellEnd"/>
-      <w:r>
-        <w:t xml:space="preserve"> yet</w:t>
+        <w:t>Don’t do lda yet</w:t>
       </w:r>
       <w:r>
         <w:t>—</w:t>
@@ -288,13 +214,8 @@
           <w:numId w:val="2"/>
         </w:numPr>
       </w:pPr>
-      <w:proofErr w:type="spellStart"/>
-      <w:r>
-        <w:t>Coursenames</w:t>
-      </w:r>
-      <w:proofErr w:type="spellEnd"/>
-      <w:r>
-        <w:t>:</w:t>
+      <w:r>
+        <w:t>Coursenames:</w:t>
       </w:r>
     </w:p>
     <w:p>
@@ -306,23 +227,7 @@
         </w:numPr>
       </w:pPr>
       <w:r>
-        <w:t xml:space="preserve">Remove </w:t>
-      </w:r>
-      <w:proofErr w:type="spellStart"/>
-      <w:r>
-        <w:t>stopwords</w:t>
-      </w:r>
-      <w:proofErr w:type="spellEnd"/>
-      <w:r>
-        <w:t xml:space="preserve"> from </w:t>
-      </w:r>
-      <w:proofErr w:type="spellStart"/>
-      <w:r>
-        <w:t>course_names</w:t>
-      </w:r>
-      <w:proofErr w:type="spellEnd"/>
-      <w:r>
-        <w:t xml:space="preserve"> </w:t>
+        <w:t xml:space="preserve">Remove stopwords from course_names </w:t>
       </w:r>
     </w:p>
     <w:p>
@@ -334,15 +239,7 @@
         </w:numPr>
       </w:pPr>
       <w:r>
-        <w:t xml:space="preserve">split into unigrams, bigrams and trigrams-- and count distinct </w:t>
-      </w:r>
-      <w:proofErr w:type="spellStart"/>
-      <w:r>
-        <w:t>course_ids</w:t>
-      </w:r>
-      <w:proofErr w:type="spellEnd"/>
-      <w:r>
-        <w:t xml:space="preserve"> that have those unigrams, bigrams and trigrams. </w:t>
+        <w:t xml:space="preserve">split into unigrams, bigrams and trigrams-- and count distinct course_ids that have those unigrams, bigrams and trigrams. </w:t>
       </w:r>
     </w:p>
     <w:p>
@@ -355,15 +252,7 @@
       </w:pPr>
       <w:commentRangeStart w:id="0"/>
       <w:r>
-        <w:t xml:space="preserve">Go through list of unigram, bigram and trigram. -- add list to </w:t>
-      </w:r>
-      <w:proofErr w:type="spellStart"/>
-      <w:r>
-        <w:t>googledoc</w:t>
-      </w:r>
-      <w:proofErr w:type="spellEnd"/>
-      <w:r>
-        <w:t xml:space="preserve"> and mark as use or not use.</w:t>
+        <w:t>Go through list of unigram, bigram and trigram. -- add list to googledoc and mark as use or not use.</w:t>
       </w:r>
       <w:r>
         <w:t xml:space="preserve">---- </w:t>
@@ -397,15 +286,7 @@
         </w:numPr>
       </w:pPr>
       <w:r>
-        <w:t xml:space="preserve">One row per student for all course they have taken and count of the </w:t>
-      </w:r>
-      <w:proofErr w:type="spellStart"/>
-      <w:r>
-        <w:t>unigram,bigrams,trigrams</w:t>
-      </w:r>
-      <w:proofErr w:type="spellEnd"/>
-      <w:r>
-        <w:t xml:space="preserve"> from all the courses they have taken.---</w:t>
+        <w:t>One row per student for all course they have taken and count of the unigram,bigrams,trigrams from all the courses they have taken.---</w:t>
       </w:r>
     </w:p>
     <w:p>
@@ -422,15 +303,7 @@
         </w:numPr>
       </w:pPr>
       <w:r>
-        <w:t xml:space="preserve">Descriptions-- run alongside the </w:t>
-      </w:r>
-      <w:proofErr w:type="spellStart"/>
-      <w:r>
-        <w:t>coursenames</w:t>
-      </w:r>
-      <w:proofErr w:type="spellEnd"/>
-      <w:r>
-        <w:t>.</w:t>
+        <w:t>Descriptions-- run alongside the coursenames.</w:t>
       </w:r>
     </w:p>
     <w:p>
@@ -441,14 +314,9 @@
           <w:numId w:val="2"/>
         </w:numPr>
       </w:pPr>
-      <w:proofErr w:type="spellStart"/>
       <w:r>
         <w:lastRenderedPageBreak/>
-        <w:t>Stopwords</w:t>
-      </w:r>
-      <w:proofErr w:type="spellEnd"/>
-      <w:r>
-        <w:t>-- remove from descriptions.</w:t>
+        <w:t>Stopwords-- remove from descriptions.</w:t>
       </w:r>
     </w:p>
     <w:p/>
@@ -466,15 +334,7 @@
         </w:numPr>
       </w:pPr>
       <w:r>
-        <w:t xml:space="preserve">Manual Tokenizing::: may be ignore as </w:t>
-      </w:r>
-      <w:proofErr w:type="spellStart"/>
-      <w:r>
-        <w:t>tfidf</w:t>
-      </w:r>
-      <w:proofErr w:type="spellEnd"/>
-      <w:r>
-        <w:t xml:space="preserve"> may be better!</w:t>
+        <w:t>Manual Tokenizing::: may be ignore as tfidf may be better!</w:t>
       </w:r>
     </w:p>
     <w:p>
@@ -501,23 +361,7 @@
         <w:sym w:font="Wingdings" w:char="F0E0"/>
       </w:r>
       <w:r>
-        <w:t xml:space="preserve"> added this to </w:t>
-      </w:r>
-      <w:proofErr w:type="spellStart"/>
-      <w:r>
-        <w:t>Gsheet</w:t>
-      </w:r>
-      <w:proofErr w:type="spellEnd"/>
-      <w:r>
-        <w:t xml:space="preserve"> and manually cleaned and was manually coding to keep or not when </w:t>
-      </w:r>
-      <w:proofErr w:type="spellStart"/>
-      <w:r>
-        <w:t>tf-idf</w:t>
-      </w:r>
-      <w:proofErr w:type="spellEnd"/>
-      <w:r>
-        <w:t xml:space="preserve"> idea struck:</w:t>
+        <w:t xml:space="preserve"> added this to Gsheet and manually cleaned and was manually coding to keep or not when tf-idf idea struck:</w:t>
       </w:r>
     </w:p>
     <w:p>
@@ -528,13 +372,8 @@
           <w:numId w:val="4"/>
         </w:numPr>
       </w:pPr>
-      <w:proofErr w:type="spellStart"/>
-      <w:r>
-        <w:t>Tfidf</w:t>
-      </w:r>
-      <w:proofErr w:type="spellEnd"/>
-      <w:r>
-        <w:t>:</w:t>
+      <w:r>
+        <w:t>Tfidf:</w:t>
       </w:r>
     </w:p>
     <w:p>
@@ -546,23 +385,7 @@
         </w:numPr>
       </w:pPr>
       <w:r>
-        <w:t xml:space="preserve">While doing </w:t>
-      </w:r>
-      <w:proofErr w:type="spellStart"/>
-      <w:r>
-        <w:t>tfidf</w:t>
-      </w:r>
-      <w:proofErr w:type="spellEnd"/>
-      <w:r>
-        <w:t xml:space="preserve">, I noticed some </w:t>
-      </w:r>
-      <w:proofErr w:type="spellStart"/>
-      <w:r>
-        <w:t>coursenames</w:t>
-      </w:r>
-      <w:proofErr w:type="spellEnd"/>
-      <w:r>
-        <w:t xml:space="preserve"> are not clean—they have numbers (e.g., ‘</w:t>
+        <w:t>While doing tfidf, I noticed some coursenames are not clean—they have numbers (e.g., ‘</w:t>
       </w:r>
       <w:r>
         <w:t>From Feast Famine &amp; Back Again: Credit Markets &amp; LBOs 2003 2013</w:t>
@@ -701,23 +524,7 @@
         </w:numPr>
       </w:pPr>
       <w:r>
-        <w:t xml:space="preserve">May need to clean for this?... or if we are going the </w:t>
-      </w:r>
-      <w:proofErr w:type="spellStart"/>
-      <w:r>
-        <w:t>tfidf</w:t>
-      </w:r>
-      <w:proofErr w:type="spellEnd"/>
-      <w:r>
-        <w:t xml:space="preserve"> route—can manually remove these while cleaning out lower scoring </w:t>
-      </w:r>
-      <w:proofErr w:type="spellStart"/>
-      <w:r>
-        <w:t>tf-idf</w:t>
-      </w:r>
-      <w:proofErr w:type="spellEnd"/>
-      <w:r>
-        <w:t xml:space="preserve"> words.</w:t>
+        <w:t>May need to clean for this?... or if we are going the tfidf route—can manually remove these while cleaning out lower scoring tf-idf words.</w:t>
       </w:r>
     </w:p>
     <w:p>
@@ -897,23 +704,7 @@
     <w:p>
       <w:r>
         <w:lastRenderedPageBreak/>
-        <w:t xml:space="preserve">Maybe </w:t>
-      </w:r>
-      <w:proofErr w:type="spellStart"/>
-      <w:r>
-        <w:t>idf</w:t>
-      </w:r>
-      <w:proofErr w:type="spellEnd"/>
-      <w:r>
-        <w:t xml:space="preserve"> makes more sense---as in </w:t>
-      </w:r>
-      <w:proofErr w:type="spellStart"/>
-      <w:r>
-        <w:t>tf-idf</w:t>
-      </w:r>
-      <w:proofErr w:type="spellEnd"/>
-      <w:r>
-        <w:t xml:space="preserve"> if a word doesn’t occur commonly, it will have a low score—but we actually want these uncommon words as they can give extra context into what the course is!!. </w:t>
+        <w:t xml:space="preserve">Maybe idf makes more sense---as in tf-idf if a word doesn’t occur commonly, it will have a low score—but we actually want these uncommon words as they can give extra context into what the course is!!. </w:t>
       </w:r>
     </w:p>
     <w:p>
@@ -923,45 +714,13 @@
     </w:p>
     <w:p>
       <w:r>
-        <w:t xml:space="preserve">I used </w:t>
-      </w:r>
-      <w:proofErr w:type="spellStart"/>
-      <w:r>
-        <w:t>idf</w:t>
-      </w:r>
-      <w:proofErr w:type="spellEnd"/>
-      <w:r>
-        <w:t xml:space="preserve"> score </w:t>
+        <w:t xml:space="preserve">I used idf score </w:t>
       </w:r>
       <w:r>
         <w:t xml:space="preserve">(along with document frequency numbers) </w:t>
       </w:r>
       <w:r>
-        <w:t xml:space="preserve">and manually marked if terms should be kept. (I also ran terms through </w:t>
-      </w:r>
-      <w:proofErr w:type="spellStart"/>
-      <w:r>
-        <w:t>chatgpt</w:t>
-      </w:r>
-      <w:proofErr w:type="spellEnd"/>
-      <w:r>
-        <w:t xml:space="preserve"> initially for it to mark it based on </w:t>
-      </w:r>
-      <w:proofErr w:type="spellStart"/>
-      <w:r>
-        <w:t>idf</w:t>
-      </w:r>
-      <w:proofErr w:type="spellEnd"/>
-      <w:r>
-        <w:t xml:space="preserve"> score and terms for an LDA—I THEN manually checked everything—and re-marked). Based on observations most of the terms that </w:t>
-      </w:r>
-      <w:proofErr w:type="spellStart"/>
-      <w:r>
-        <w:t>shouldbe</w:t>
-      </w:r>
-      <w:proofErr w:type="spellEnd"/>
-      <w:r>
-        <w:t xml:space="preserve"> kept are bigrams, and unigrams are mostly to be tossed. There are some informative trigrams, but it is nothing that the bigrams will miss. </w:t>
+        <w:t xml:space="preserve">and manually marked if terms should be kept. (I also ran terms through chatgpt initially for it to mark it based on idf score and terms for an LDA—I THEN manually checked everything—and re-marked). Based on observations most of the terms that shouldbe kept are bigrams, and unigrams are mostly to be tossed. There are some informative trigrams, but it is nothing that the bigrams will miss. </w:t>
       </w:r>
     </w:p>
     <w:p>
@@ -981,34 +740,13 @@
     <w:p/>
     <w:p>
       <w:r>
-        <w:t xml:space="preserve">Did a pivot in </w:t>
-      </w:r>
-      <w:proofErr w:type="spellStart"/>
-      <w:r>
-        <w:t>GSheet</w:t>
-      </w:r>
-      <w:proofErr w:type="spellEnd"/>
-      <w:r>
-        <w:t xml:space="preserve">: </w:t>
-      </w:r>
-      <w:proofErr w:type="spellStart"/>
-      <w:r>
-        <w:t>idf_scores_ngrams</w:t>
-      </w:r>
-      <w:proofErr w:type="spellEnd"/>
-      <w:r>
-        <w:t>: manual+cg</w:t>
-      </w:r>
-      <w:r>
-        <w:t xml:space="preserve">.xlsx – to see which </w:t>
-      </w:r>
-      <w:proofErr w:type="spellStart"/>
-      <w:r>
-        <w:t>ngrams</w:t>
-      </w:r>
-      <w:proofErr w:type="spellEnd"/>
-      <w:r>
-        <w:t xml:space="preserve"> to retain.</w:t>
+        <w:t xml:space="preserve">Did a pivot in GSheet: </w:t>
+      </w:r>
+      <w:r>
+        <w:t>idf_scores_ngrams: manual+cg</w:t>
+      </w:r>
+      <w:r>
+        <w:t>.xlsx – to see which ngrams to retain.</w:t>
       </w:r>
     </w:p>
     <w:p/>
@@ -1027,45 +765,17 @@
         <w:rPr>
           <w:highlight w:val="green"/>
         </w:rPr>
-        <w:t xml:space="preserve">The </w:t>
-      </w:r>
-      <w:proofErr w:type="spellStart"/>
+        <w:t xml:space="preserve">The df counts: </w:t>
+      </w:r>
       <w:r>
         <w:rPr>
           <w:highlight w:val="green"/>
         </w:rPr>
-        <w:t>df</w:t>
-      </w:r>
-      <w:proofErr w:type="spellEnd"/>
-      <w:r>
-        <w:rPr>
-          <w:highlight w:val="green"/>
-        </w:rPr>
-        <w:t xml:space="preserve"> counts: </w:t>
-      </w:r>
-      <w:r>
-        <w:rPr>
-          <w:highlight w:val="green"/>
-        </w:rPr>
-        <w:t xml:space="preserve">I think this is counting each </w:t>
-      </w:r>
-      <w:proofErr w:type="spellStart"/>
-      <w:r>
-        <w:rPr>
-          <w:highlight w:val="green"/>
-        </w:rPr>
-        <w:t>ngram</w:t>
-      </w:r>
-      <w:proofErr w:type="spellEnd"/>
-      <w:r>
-        <w:rPr>
-          <w:highlight w:val="green"/>
-        </w:rPr>
-        <w:t xml:space="preserve"> list as a document, and NOT the clean course name.</w:t>
-      </w:r>
-    </w:p>
-    <w:p>
-      <w:hyperlink r:id="rId9" w:history="1">
+        <w:t>I think this is counting each ngram list as a document, and NOT the clean course name.</w:t>
+      </w:r>
+    </w:p>
+    <w:p>
+      <w:hyperlink r:id="rId10" w:history="1">
         <w:r>
           <w:rPr>
             <w:rStyle w:val="Hyperlink"/>
@@ -1076,65 +786,13 @@
     </w:p>
     <w:p>
       <w:r>
-        <w:t xml:space="preserve">I added this step under the IDF </w:t>
-      </w:r>
-      <w:proofErr w:type="spellStart"/>
-      <w:r>
-        <w:t>vec</w:t>
-      </w:r>
-      <w:proofErr w:type="spellEnd"/>
-      <w:r>
-        <w:t xml:space="preserve"> calculation on </w:t>
-      </w:r>
-      <w:proofErr w:type="spellStart"/>
-      <w:r>
-        <w:t>colab</w:t>
-      </w:r>
-      <w:proofErr w:type="spellEnd"/>
-      <w:r>
-        <w:t xml:space="preserve"> and did this by taking the </w:t>
-      </w:r>
-      <w:proofErr w:type="spellStart"/>
+        <w:t xml:space="preserve">I added this step under the IDF vec calculation on colab and did this by taking the </w:t>
+      </w:r>
       <w:r>
         <w:rPr>
           <w:strike/>
         </w:rPr>
-        <w:t>GSheet</w:t>
-      </w:r>
-      <w:proofErr w:type="spellEnd"/>
-      <w:r>
-        <w:rPr>
-          <w:strike/>
-        </w:rPr>
-        <w:t xml:space="preserve"> that already had </w:t>
-      </w:r>
-      <w:proofErr w:type="spellStart"/>
-      <w:r>
-        <w:rPr>
-          <w:strike/>
-        </w:rPr>
-        <w:t>clean_names</w:t>
-      </w:r>
-      <w:proofErr w:type="spellEnd"/>
-      <w:r>
-        <w:rPr>
-          <w:strike/>
-        </w:rPr>
-        <w:t xml:space="preserve"> linked to </w:t>
-      </w:r>
-      <w:proofErr w:type="spellStart"/>
-      <w:r>
-        <w:rPr>
-          <w:strike/>
-        </w:rPr>
-        <w:t>uni,bi,and</w:t>
-      </w:r>
-      <w:proofErr w:type="spellEnd"/>
-      <w:r>
-        <w:rPr>
-          <w:strike/>
-        </w:rPr>
-        <w:t xml:space="preserve"> trigrams and</w:t>
+        <w:t>GSheet that already had clean_names linked to uni,bi,and trigrams and</w:t>
       </w:r>
       <w:r>
         <w:t xml:space="preserve"> I merged them into a list.</w:t>
@@ -1146,36 +804,14 @@
         <w:rPr>
           <w:highlight w:val="green"/>
         </w:rPr>
-        <w:t xml:space="preserve">Problem with this was it didn’t use Count vectorizer like I did for the </w:t>
-      </w:r>
-      <w:proofErr w:type="spellStart"/>
+        <w:t>Problem with this was it didn’t use Count vectorizer like I did for the idf part—so I re-made a it using vectorizer but got a similar output with clean names and list of unigram, bigram and trigram</w:t>
+      </w:r>
       <w:r>
         <w:rPr>
           <w:highlight w:val="green"/>
         </w:rPr>
-        <w:t>idf</w:t>
-      </w:r>
-      <w:proofErr w:type="spellEnd"/>
-      <w:r>
-        <w:rPr>
-          <w:highlight w:val="green"/>
-        </w:rPr>
-        <w:t xml:space="preserve"> part—so I re-made a it using vectorizer but got a similar output with clean names and list of unigram, bigram and trigram</w:t>
-      </w:r>
-      <w:r>
-        <w:rPr>
-          <w:highlight w:val="green"/>
-        </w:rPr>
-        <w:t xml:space="preserve"> instead of reading in </w:t>
-      </w:r>
-      <w:proofErr w:type="spellStart"/>
-      <w:r>
-        <w:rPr>
-          <w:highlight w:val="green"/>
-        </w:rPr>
-        <w:t>Gsheet</w:t>
-      </w:r>
-      <w:proofErr w:type="spellEnd"/>
+        <w:t xml:space="preserve"> instead of reading in Gsheet</w:t>
+      </w:r>
       <w:r>
         <w:rPr>
           <w:highlight w:val="green"/>
@@ -1185,7 +821,7 @@
       <w:r>
         <w:t xml:space="preserve"> </w:t>
       </w:r>
-      <w:hyperlink r:id="rId10" w:history="1">
+      <w:hyperlink r:id="rId11" w:history="1">
         <w:r>
           <w:rPr>
             <w:rStyle w:val="Hyperlink"/>
@@ -1201,35 +837,13 @@
         <w:rPr>
           <w:highlight w:val="green"/>
         </w:rPr>
-        <w:t xml:space="preserve">wrote to a </w:t>
-      </w:r>
-      <w:proofErr w:type="spellStart"/>
+        <w:t>wrote to a Gsheet just for future use: ‘</w:t>
+      </w:r>
       <w:r>
         <w:rPr>
           <w:highlight w:val="green"/>
         </w:rPr>
-        <w:t>Gsheet</w:t>
-      </w:r>
-      <w:proofErr w:type="spellEnd"/>
-      <w:r>
-        <w:rPr>
-          <w:highlight w:val="green"/>
-        </w:rPr>
-        <w:t xml:space="preserve"> just for future use: ‘</w:t>
-      </w:r>
-      <w:proofErr w:type="spellStart"/>
-      <w:r>
-        <w:rPr>
-          <w:highlight w:val="green"/>
-        </w:rPr>
-        <w:t>CV_unique</w:t>
-      </w:r>
-      <w:proofErr w:type="spellEnd"/>
-      <w:r>
-        <w:rPr>
-          <w:highlight w:val="green"/>
-        </w:rPr>
-        <w:t xml:space="preserve"> uni-bi-trigram_subset.cs</w:t>
+        <w:t>CV_unique uni-bi-trigram_subset.cs</w:t>
       </w:r>
       <w:r>
         <w:rPr>
@@ -1244,43 +858,17 @@
         <w:t xml:space="preserve">  </w:t>
       </w:r>
       <w:r>
-        <w:t>I then counted the number of time each term from the vectorization (</w:t>
-      </w:r>
-      <w:proofErr w:type="spellStart"/>
-      <w:r>
-        <w:t>idf_Df</w:t>
-      </w:r>
-      <w:proofErr w:type="spellEnd"/>
-      <w:r>
-        <w:t xml:space="preserve">) occurred in the </w:t>
-      </w:r>
-      <w:proofErr w:type="spellStart"/>
-      <w:r>
-        <w:t>ngrams</w:t>
-      </w:r>
-      <w:proofErr w:type="spellEnd"/>
-      <w:r>
-        <w:t xml:space="preserve"> list </w:t>
-      </w:r>
-      <w:r>
-        <w:t xml:space="preserve">for EACH </w:t>
-      </w:r>
-      <w:proofErr w:type="spellStart"/>
-      <w:r>
-        <w:t>coursename</w:t>
-      </w:r>
-      <w:proofErr w:type="spellEnd"/>
-      <w:r>
-        <w:t xml:space="preserve"> (note that the </w:t>
-      </w:r>
-      <w:proofErr w:type="spellStart"/>
+        <w:t xml:space="preserve">I then counted the number of time each term from the vectorization (idf_Df) occurred in the ngrams list </w:t>
+      </w:r>
+      <w:r>
+        <w:t xml:space="preserve">for EACH coursename (note that the </w:t>
+      </w:r>
       <w:r>
         <w:rPr>
           <w:strike/>
         </w:rPr>
         <w:t>gSheet</w:t>
       </w:r>
-      <w:proofErr w:type="spellEnd"/>
       <w:r>
         <w:t xml:space="preserve"> </w:t>
       </w:r>
@@ -1288,27 +876,17 @@
         <w:t xml:space="preserve">subset </w:t>
       </w:r>
       <w:r>
-        <w:t xml:space="preserve">containing this is already a unique list of </w:t>
-      </w:r>
-      <w:proofErr w:type="spellStart"/>
-      <w:r>
-        <w:t>coursenames</w:t>
-      </w:r>
-      <w:proofErr w:type="spellEnd"/>
-      <w:r>
-        <w:t xml:space="preserve">) </w:t>
+        <w:t xml:space="preserve">containing this is already a unique list of coursenames) </w:t>
       </w:r>
       <w:r>
         <w:t xml:space="preserve">element created from the </w:t>
       </w:r>
-      <w:proofErr w:type="spellStart"/>
       <w:r>
         <w:rPr>
           <w:strike/>
         </w:rPr>
         <w:t>GSheet</w:t>
       </w:r>
-      <w:proofErr w:type="spellEnd"/>
       <w:r>
         <w:t xml:space="preserve"> subset,</w:t>
       </w:r>
@@ -1323,7 +901,7 @@
       <w:r>
         <w:br/>
       </w:r>
-      <w:hyperlink r:id="rId11" w:history="1">
+      <w:hyperlink r:id="rId12" w:history="1">
         <w:r>
           <w:rPr>
             <w:rStyle w:val="Hyperlink"/>
@@ -1336,7 +914,7 @@
       <w:r>
         <w:t>I then wrote it to “</w:t>
       </w:r>
-      <w:hyperlink r:id="rId12" w:anchor="gid=851516708" w:history="1">
+      <w:hyperlink r:id="rId13" w:anchor="gid=851516708" w:history="1">
         <w:r>
           <w:rPr>
             <w:rStyle w:val="Hyperlink"/>
@@ -1345,31 +923,7 @@
         </w:r>
       </w:hyperlink>
       <w:r>
-        <w:t xml:space="preserve">.csv” (converted to </w:t>
-      </w:r>
-      <w:proofErr w:type="spellStart"/>
-      <w:r>
-        <w:t>GSheet</w:t>
-      </w:r>
-      <w:proofErr w:type="spellEnd"/>
-      <w:r>
-        <w:t xml:space="preserve">)  in the ‘Student cluster Analysis </w:t>
-      </w:r>
-      <w:proofErr w:type="spellStart"/>
-      <w:r>
-        <w:t>GDrive</w:t>
-      </w:r>
-      <w:proofErr w:type="spellEnd"/>
-      <w:r>
-        <w:t xml:space="preserve">’ folder on </w:t>
-      </w:r>
-      <w:proofErr w:type="spellStart"/>
-      <w:r>
-        <w:t>GDrive</w:t>
-      </w:r>
-      <w:proofErr w:type="spellEnd"/>
-      <w:r>
-        <w:t>.</w:t>
+        <w:t>.csv” (converted to GSheet)  in the ‘Student cluster Analysis GDrive’ folder on GDrive.</w:t>
       </w:r>
       <w:r>
         <w:br/>
@@ -1401,23 +955,7 @@
         <w:t xml:space="preserve"> </w:t>
       </w:r>
       <w:r>
-        <w:t xml:space="preserve">and pasted it to the </w:t>
-      </w:r>
-      <w:proofErr w:type="spellStart"/>
-      <w:r>
-        <w:t>GSheet</w:t>
-      </w:r>
-      <w:proofErr w:type="spellEnd"/>
-      <w:r>
-        <w:t xml:space="preserve"> where I had marked keep for </w:t>
-      </w:r>
-      <w:proofErr w:type="spellStart"/>
-      <w:r>
-        <w:t>ngrams</w:t>
-      </w:r>
-      <w:proofErr w:type="spellEnd"/>
-      <w:r>
-        <w:t xml:space="preserve"> already (So I didn’t have to re-do it)</w:t>
+        <w:t>and pasted it to the GSheet where I had marked keep for ngrams already (So I didn’t have to re-do it)</w:t>
       </w:r>
       <w:r>
         <w:t xml:space="preserve">, </w:t>
@@ -1426,21 +964,7 @@
         <w:rPr>
           <w:highlight w:val="green"/>
         </w:rPr>
-        <w:t xml:space="preserve">then used </w:t>
-      </w:r>
-      <w:proofErr w:type="spellStart"/>
-      <w:r>
-        <w:rPr>
-          <w:highlight w:val="green"/>
-        </w:rPr>
-        <w:t>xlookup</w:t>
-      </w:r>
-      <w:proofErr w:type="spellEnd"/>
-      <w:r>
-        <w:rPr>
-          <w:highlight w:val="green"/>
-        </w:rPr>
-        <w:t xml:space="preserve"> to match keep cols—just to ensure something doesn’t go amiss by just pasting</w:t>
+        <w:t>then used xlookup to match keep cols—just to ensure something doesn’t go amiss by just pasting</w:t>
       </w:r>
       <w:r>
         <w:t xml:space="preserve">: </w:t>
@@ -1448,15 +972,13 @@
       <w:r>
         <w:t xml:space="preserve"> </w:t>
       </w:r>
-      <w:hyperlink r:id="rId13" w:anchor="gid=766887787" w:history="1">
-        <w:proofErr w:type="spellStart"/>
+      <w:hyperlink r:id="rId14" w:anchor="gid=766887787" w:history="1">
         <w:r>
           <w:rPr>
             <w:rStyle w:val="Hyperlink"/>
           </w:rPr>
           <w:t>idf_scores_ngrams</w:t>
         </w:r>
-        <w:proofErr w:type="spellEnd"/>
         <w:r>
           <w:rPr>
             <w:rStyle w:val="Hyperlink"/>
@@ -1467,145 +989,97 @@
           <w:rPr>
             <w:rStyle w:val="Hyperlink"/>
           </w:rPr>
-          <w:t xml:space="preserve">: </w:t>
+          <w:t>: manual+cg</w:t>
         </w:r>
-        <w:proofErr w:type="spellStart"/>
+      </w:hyperlink>
+      <w:r>
+        <w:t xml:space="preserve"> GSheet! (</w:t>
+      </w:r>
+      <w:r>
+        <w:t xml:space="preserve">‘idf_scores_ngrams’, </w:t>
+      </w:r>
+      <w:r>
+        <w:t>‘manual+cg_coded’ subsheet</w:t>
+      </w:r>
+      <w:r>
+        <w:t>s</w:t>
+      </w:r>
+      <w:r>
+        <w:t>)</w:t>
+      </w:r>
+    </w:p>
+    <w:p>
+      <w:r>
+        <w:t xml:space="preserve">This would have automatically updated the pivot, which would have updated my plots on the GSlide. </w:t>
+      </w:r>
+      <w:r>
+        <w:t>Just need to change the plots which have the desc and asc ordered on count on the side.</w:t>
+      </w:r>
+    </w:p>
+    <w:p>
+      <w:r>
+        <w:rPr>
+          <w:highlight w:val="green"/>
+        </w:rPr>
+        <w:t>There were still blanks for some counts—just added 1 as they seemed way too unique</w:t>
+      </w:r>
+    </w:p>
+    <w:p/>
+    <w:p/>
+    <w:p>
+      <w:r>
+        <w:tab/>
+        <w:t>Playing around with key word extractors (RAKE and YAKE) to see if process can be made quicker</w:t>
+      </w:r>
+      <w:r>
+        <w:t xml:space="preserve">—RAKE and YAKE are good for short text, so I thought this might be a good idea for course names. This will give us an idea about how many clusters they might be? </w:t>
+      </w:r>
+    </w:p>
+    <w:p>
+      <w:r>
+        <w:t xml:space="preserve">Questions: So, should we use keywords for LDA, atleast for the coursenames LDA as RAKE and YAKE is good for short text. Ngrams can be used for description. </w:t>
+      </w:r>
+    </w:p>
+    <w:p>
+      <w:r>
+        <w:t xml:space="preserve">Then For coursename and descriptions, we can do the LDA itself. </w:t>
+      </w:r>
+    </w:p>
+    <w:p/>
+    <w:p/>
+    <w:p/>
+    <w:p>
+      <w:r>
+        <w:lastRenderedPageBreak/>
+        <w:t>After top 5 yake, I added it to GSheet (‘</w:t>
+      </w:r>
+      <w:hyperlink r:id="rId15" w:anchor="gid=1509700284" w:history="1">
         <w:r>
           <w:rPr>
             <w:rStyle w:val="Hyperlink"/>
           </w:rPr>
-          <w:t>manual+cg</w:t>
+          <w:t>idf_scores_ngrams_keywords keep: manual+cg</w:t>
         </w:r>
-        <w:proofErr w:type="spellEnd"/>
       </w:hyperlink>
       <w:r>
-        <w:t xml:space="preserve"> </w:t>
-      </w:r>
-      <w:proofErr w:type="spellStart"/>
-      <w:r>
-        <w:t>GSheet</w:t>
-      </w:r>
-      <w:proofErr w:type="spellEnd"/>
-      <w:r>
-        <w:t>! (</w:t>
-      </w:r>
-      <w:r>
-        <w:t>‘</w:t>
-      </w:r>
-      <w:proofErr w:type="spellStart"/>
-      <w:r>
-        <w:t>idf_scores_ngrams</w:t>
-      </w:r>
-      <w:proofErr w:type="spellEnd"/>
-      <w:r>
-        <w:t xml:space="preserve">’, </w:t>
-      </w:r>
-      <w:r>
-        <w:t>‘</w:t>
-      </w:r>
-      <w:proofErr w:type="spellStart"/>
-      <w:r>
-        <w:t>manual+cg_coded</w:t>
-      </w:r>
-      <w:proofErr w:type="spellEnd"/>
-      <w:r>
-        <w:t xml:space="preserve">’ </w:t>
-      </w:r>
-      <w:proofErr w:type="spellStart"/>
-      <w:r>
-        <w:t>subsheet</w:t>
-      </w:r>
-      <w:r>
-        <w:t>s</w:t>
-      </w:r>
-      <w:proofErr w:type="spellEnd"/>
-      <w:r>
-        <w:t>)</w:t>
-      </w:r>
-    </w:p>
-    <w:p>
-      <w:r>
-        <w:t xml:space="preserve">This would have automatically updated the pivot, which would have updated my plots on the </w:t>
-      </w:r>
-      <w:proofErr w:type="spellStart"/>
-      <w:r>
-        <w:t>GSlide</w:t>
-      </w:r>
-      <w:proofErr w:type="spellEnd"/>
-      <w:r>
-        <w:t xml:space="preserve">. </w:t>
-      </w:r>
-      <w:r>
-        <w:t xml:space="preserve">Just need to change the plots which have the desc and </w:t>
-      </w:r>
-      <w:proofErr w:type="spellStart"/>
-      <w:r>
-        <w:t>asc</w:t>
-      </w:r>
-      <w:proofErr w:type="spellEnd"/>
-      <w:r>
-        <w:t xml:space="preserve"> ordered on count on the side.</w:t>
-      </w:r>
-    </w:p>
-    <w:p>
-      <w:r>
-        <w:rPr>
-          <w:highlight w:val="green"/>
-        </w:rPr>
-        <w:t>There were still blanks for some counts—just added 1 as they seemed way too unique</w:t>
-      </w:r>
-    </w:p>
-    <w:p/>
-    <w:p/>
-    <w:p>
-      <w:r>
-        <w:tab/>
-        <w:t>Playing around with key word extractors (RAKE and YAKE) to see if process can be made quicker</w:t>
-      </w:r>
-      <w:r>
-        <w:t xml:space="preserve">—RAKE and YAKE are good for short text, so I thought this might be a good idea for course names. This will give us an idea about how many clusters they might be? </w:t>
-      </w:r>
-    </w:p>
-    <w:p>
-      <w:r>
-        <w:t xml:space="preserve">Questions: So, should we use keywords for LDA, </w:t>
-      </w:r>
-      <w:proofErr w:type="spellStart"/>
-      <w:r>
-        <w:t>atleast</w:t>
-      </w:r>
-      <w:proofErr w:type="spellEnd"/>
-      <w:r>
-        <w:t xml:space="preserve"> for the </w:t>
-      </w:r>
-      <w:proofErr w:type="spellStart"/>
-      <w:r>
-        <w:t>coursenames</w:t>
-      </w:r>
-      <w:proofErr w:type="spellEnd"/>
-      <w:r>
-        <w:t xml:space="preserve"> LDA as RAKE and YAKE is good for short text. </w:t>
-      </w:r>
-      <w:proofErr w:type="spellStart"/>
-      <w:r>
-        <w:t>Ngrams</w:t>
-      </w:r>
-      <w:proofErr w:type="spellEnd"/>
-      <w:r>
-        <w:t xml:space="preserve"> can be used for description. </w:t>
-      </w:r>
-    </w:p>
-    <w:p>
-      <w:r>
-        <w:t xml:space="preserve">Then For </w:t>
-      </w:r>
-      <w:proofErr w:type="spellStart"/>
-      <w:r>
-        <w:t>coursename</w:t>
-      </w:r>
-      <w:proofErr w:type="spellEnd"/>
-      <w:r>
-        <w:t xml:space="preserve"> and descriptions, we can do the LDA itself. </w:t>
+        <w:t xml:space="preserve">’), cleaned it and then changed all VC to </w:t>
+      </w:r>
+      <w:r>
+        <w:t>Venture Capital</w:t>
+      </w:r>
+      <w:r>
+        <w:t xml:space="preserve"> and added them to top 3 and top 5 yake keywords on the GSheet</w:t>
+      </w:r>
+      <w:r>
+        <w:t>.</w:t>
+      </w:r>
+    </w:p>
+    <w:p>
+      <w:r>
+        <w:t>Then, I removed “NYC Summer Immersion Seminar” and its permutations from the top 3 and top 5 yake keywords column.</w:t>
+      </w:r>
+      <w:r>
+        <w:t xml:space="preserve"> Removed “Half Term” and “Full Term” and “Half” and “Full”, and “Term” as well (find and replace with permutations with commas and spaces to carefully not affect list format). </w:t>
       </w:r>
     </w:p>
     <w:sectPr>
@@ -1629,15 +1103,7 @@
         <w:annotationRef/>
       </w:r>
       <w:r>
-        <w:t xml:space="preserve">instead of manually doing this—I can use </w:t>
-      </w:r>
-      <w:proofErr w:type="spellStart"/>
-      <w:r>
-        <w:t>tfidf</w:t>
-      </w:r>
-      <w:proofErr w:type="spellEnd"/>
-      <w:r>
-        <w:t>??—it will remove any words that are very common across all course names, so they will give us less info about the course theme theoretically…</w:t>
+        <w:t>instead of manually doing this—I can use tfidf??—it will remove any words that are very common across all course names, so they will give us less info about the course theme theoretically…</w:t>
       </w:r>
     </w:p>
     <w:p>

</xml_diff>